<commit_message>
Primeiro commit ou atualização
</commit_message>
<xml_diff>
--- a/Plano de teste.docx
+++ b/Plano de teste.docx
@@ -164,6 +164,48 @@
     <w:p>
       <w:pPr>
         <w:spacing w:line="360" w:lineRule="auto"/>
+        <w:jc w:val="center"/>
+        <w:rPr>
+          <w:rFonts w:ascii="Times New Roman" w:eastAsia="Times New Roman" w:hAnsi="Times New Roman" w:cs="Times New Roman"/>
+          <w:b/>
+          <w:sz w:val="24"/>
+          <w:szCs w:val="24"/>
+        </w:rPr>
+      </w:pPr>
+      <w:r>
+        <w:rPr>
+          <w:rFonts w:ascii="Times New Roman" w:eastAsia="Times New Roman" w:hAnsi="Times New Roman" w:cs="Times New Roman"/>
+          <w:b/>
+          <w:sz w:val="24"/>
+          <w:szCs w:val="24"/>
+        </w:rPr>
+        <w:t>Plano de teste</w:t>
+      </w:r>
+      <w:r>
+        <w:rPr>
+          <w:rFonts w:ascii="Times New Roman" w:eastAsia="Times New Roman" w:hAnsi="Times New Roman" w:cs="Times New Roman"/>
+          <w:b/>
+          <w:sz w:val="24"/>
+          <w:szCs w:val="24"/>
+        </w:rPr>
+        <w:t>: O Desafio do Saber (Quiz Educativo ODS 4)</w:t>
+      </w:r>
+    </w:p>
+    <w:p>
+      <w:pPr>
+        <w:spacing w:line="360" w:lineRule="auto"/>
+        <w:jc w:val="center"/>
+        <w:rPr>
+          <w:rFonts w:ascii="Times New Roman" w:eastAsia="Times New Roman" w:hAnsi="Times New Roman" w:cs="Times New Roman"/>
+          <w:b/>
+          <w:sz w:val="24"/>
+          <w:szCs w:val="24"/>
+        </w:rPr>
+      </w:pPr>
+    </w:p>
+    <w:p>
+      <w:pPr>
+        <w:spacing w:line="360" w:lineRule="auto"/>
         <w:jc w:val="both"/>
         <w:rPr>
           <w:rFonts w:ascii="Times New Roman" w:eastAsia="Times New Roman" w:hAnsi="Times New Roman" w:cs="Times New Roman"/>
@@ -179,90 +221,6 @@
           <w:sz w:val="24"/>
           <w:szCs w:val="24"/>
         </w:rPr>
-        <w:t>Plano de teste</w:t>
-      </w:r>
-      <w:r>
-        <w:rPr>
-          <w:rFonts w:ascii="Times New Roman" w:eastAsia="Times New Roman" w:hAnsi="Times New Roman" w:cs="Times New Roman"/>
-          <w:b/>
-          <w:sz w:val="24"/>
-          <w:szCs w:val="24"/>
-        </w:rPr>
-        <w:t xml:space="preserve">: </w:t>
-      </w:r>
-      <w:r>
-        <w:rPr>
-          <w:rFonts w:ascii="Times New Roman" w:eastAsia="Times New Roman" w:hAnsi="Times New Roman" w:cs="Times New Roman"/>
-          <w:b/>
-          <w:sz w:val="24"/>
-          <w:szCs w:val="24"/>
-        </w:rPr>
-        <w:t>O Desafio do Saber (Quiz Educativo ODS 4)</w:t>
-      </w:r>
-    </w:p>
-    <w:p>
-      <w:pPr>
-        <w:spacing w:line="360" w:lineRule="auto"/>
-        <w:jc w:val="both"/>
-        <w:rPr>
-          <w:rFonts w:ascii="Times New Roman" w:eastAsia="Times New Roman" w:hAnsi="Times New Roman" w:cs="Times New Roman"/>
-          <w:sz w:val="24"/>
-          <w:szCs w:val="24"/>
-        </w:rPr>
-      </w:pPr>
-      <w:r>
-        <w:rPr>
-          <w:rFonts w:ascii="Times New Roman" w:eastAsia="Times New Roman" w:hAnsi="Times New Roman" w:cs="Times New Roman"/>
-          <w:b/>
-          <w:sz w:val="24"/>
-          <w:szCs w:val="24"/>
-        </w:rPr>
-        <w:tab/>
-      </w:r>
-      <w:r>
-        <w:rPr>
-          <w:rFonts w:ascii="Times New Roman" w:eastAsia="Times New Roman" w:hAnsi="Times New Roman" w:cs="Times New Roman"/>
-          <w:color w:val="EE0000"/>
-          <w:sz w:val="24"/>
-          <w:szCs w:val="24"/>
-        </w:rPr>
-        <w:t>Documento para a realização de um plano de realização de testes, o qual contém como os objetivos de testes serão alcançados, e como isso será organizado.</w:t>
-      </w:r>
-    </w:p>
-    <w:p>
-      <w:pPr>
-        <w:spacing w:line="360" w:lineRule="auto"/>
-        <w:jc w:val="both"/>
-        <w:rPr>
-          <w:rFonts w:ascii="Times New Roman" w:eastAsia="Times New Roman" w:hAnsi="Times New Roman" w:cs="Times New Roman"/>
-          <w:sz w:val="24"/>
-          <w:szCs w:val="24"/>
-        </w:rPr>
-      </w:pPr>
-    </w:p>
-    <w:p>
-      <w:pPr>
-        <w:pStyle w:val="PargrafodaLista"/>
-        <w:numPr>
-          <w:ilvl w:val="0"/>
-          <w:numId w:val="2"/>
-        </w:numPr>
-        <w:spacing w:line="360" w:lineRule="auto"/>
-        <w:jc w:val="both"/>
-        <w:rPr>
-          <w:rFonts w:ascii="Times New Roman" w:eastAsia="Times New Roman" w:hAnsi="Times New Roman" w:cs="Times New Roman"/>
-          <w:b/>
-          <w:sz w:val="24"/>
-          <w:szCs w:val="24"/>
-        </w:rPr>
-      </w:pPr>
-      <w:r>
-        <w:rPr>
-          <w:rFonts w:ascii="Times New Roman" w:eastAsia="Times New Roman" w:hAnsi="Times New Roman" w:cs="Times New Roman"/>
-          <w:b/>
-          <w:sz w:val="24"/>
-          <w:szCs w:val="24"/>
-        </w:rPr>
         <w:t>Objetivo dos teste</w:t>
       </w:r>
       <w:r>
@@ -273,52 +231,6 @@
           <w:szCs w:val="24"/>
         </w:rPr>
         <w:t>s</w:t>
-      </w:r>
-    </w:p>
-    <w:p>
-      <w:pPr>
-        <w:spacing w:line="360" w:lineRule="auto"/>
-        <w:jc w:val="both"/>
-        <w:rPr>
-          <w:rFonts w:ascii="Times New Roman" w:eastAsia="Times New Roman" w:hAnsi="Times New Roman" w:cs="Times New Roman"/>
-          <w:sz w:val="24"/>
-          <w:szCs w:val="24"/>
-        </w:rPr>
-      </w:pPr>
-      <w:r>
-        <w:rPr>
-          <w:rFonts w:ascii="Times New Roman" w:eastAsia="Times New Roman" w:hAnsi="Times New Roman" w:cs="Times New Roman"/>
-          <w:sz w:val="24"/>
-          <w:szCs w:val="24"/>
-        </w:rPr>
-        <w:tab/>
-      </w:r>
-      <w:r>
-        <w:rPr>
-          <w:rFonts w:ascii="Times New Roman" w:eastAsia="Times New Roman" w:hAnsi="Times New Roman" w:cs="Times New Roman"/>
-          <w:color w:val="EE0000"/>
-          <w:sz w:val="24"/>
-          <w:szCs w:val="24"/>
-        </w:rPr>
-        <w:t>Explicar sobre os objetivos do</w:t>
-      </w:r>
-      <w:r>
-        <w:rPr>
-          <w:rFonts w:ascii="Times New Roman" w:eastAsia="Times New Roman" w:hAnsi="Times New Roman" w:cs="Times New Roman"/>
-          <w:color w:val="EE0000"/>
-          <w:sz w:val="24"/>
-          <w:szCs w:val="24"/>
-        </w:rPr>
-        <w:t>s</w:t>
-      </w:r>
-      <w:r>
-        <w:rPr>
-          <w:rFonts w:ascii="Times New Roman" w:eastAsia="Times New Roman" w:hAnsi="Times New Roman" w:cs="Times New Roman"/>
-          <w:color w:val="EE0000"/>
-          <w:sz w:val="24"/>
-          <w:szCs w:val="24"/>
-        </w:rPr>
-        <w:t xml:space="preserve"> testes a serem realizados.</w:t>
       </w:r>
     </w:p>
     <w:p>
@@ -355,51 +267,11 @@
           <w:sz w:val="24"/>
           <w:szCs w:val="24"/>
         </w:rPr>
-        <w:t xml:space="preserve"> esteja funcionando conforme os Requisitos Funcionais (</w:t>
-      </w:r>
-      <w:proofErr w:type="spellStart"/>
-      <w:r>
-        <w:rPr>
-          <w:rFonts w:ascii="Times New Roman" w:eastAsia="Times New Roman" w:hAnsi="Times New Roman" w:cs="Times New Roman"/>
-          <w:sz w:val="24"/>
-          <w:szCs w:val="24"/>
-        </w:rPr>
-        <w:t>RFs</w:t>
-      </w:r>
-      <w:proofErr w:type="spellEnd"/>
-      <w:r>
-        <w:rPr>
-          <w:rFonts w:ascii="Times New Roman" w:eastAsia="Times New Roman" w:hAnsi="Times New Roman" w:cs="Times New Roman"/>
-          <w:sz w:val="24"/>
-          <w:szCs w:val="24"/>
-        </w:rPr>
-        <w:t>) e que as restrições de qualidade (</w:t>
-      </w:r>
-      <w:proofErr w:type="spellStart"/>
-      <w:r>
-        <w:rPr>
-          <w:rFonts w:ascii="Times New Roman" w:eastAsia="Times New Roman" w:hAnsi="Times New Roman" w:cs="Times New Roman"/>
-          <w:sz w:val="24"/>
-          <w:szCs w:val="24"/>
-        </w:rPr>
-        <w:t>RNFs</w:t>
-      </w:r>
-      <w:proofErr w:type="spellEnd"/>
-      <w:r>
-        <w:rPr>
-          <w:rFonts w:ascii="Times New Roman" w:eastAsia="Times New Roman" w:hAnsi="Times New Roman" w:cs="Times New Roman"/>
-          <w:sz w:val="24"/>
-          <w:szCs w:val="24"/>
-        </w:rPr>
-        <w:t>) sejam atendidas, especialmente a cobertura de código (RNF4).</w:t>
-      </w:r>
-    </w:p>
-    <w:p>
-      <w:pPr>
-        <w:numPr>
-          <w:ilvl w:val="0"/>
-          <w:numId w:val="1"/>
-        </w:numPr>
+        <w:t xml:space="preserve"> esteja funcionando conforme os Requisitos Funcionais (RFs) e que as restrições de qualidade (RNFs) sejam atendidas, especialmente a cobertura de código (RNF4).</w:t>
+      </w:r>
+    </w:p>
+    <w:p>
+      <w:pPr>
         <w:spacing w:line="360" w:lineRule="auto"/>
         <w:jc w:val="both"/>
         <w:rPr>
@@ -416,6 +288,16 @@
           <w:sz w:val="24"/>
           <w:szCs w:val="24"/>
         </w:rPr>
+        <w:t xml:space="preserve">- </w:t>
+      </w:r>
+      <w:r>
+        <w:rPr>
+          <w:rFonts w:ascii="Times New Roman" w:eastAsia="Times New Roman" w:hAnsi="Times New Roman" w:cs="Times New Roman"/>
+          <w:b/>
+          <w:bCs/>
+          <w:sz w:val="24"/>
+          <w:szCs w:val="24"/>
+        </w:rPr>
         <w:t>Validar a Funcionalidade Central:</w:t>
       </w:r>
       <w:r>
@@ -429,10 +311,6 @@
     </w:p>
     <w:p>
       <w:pPr>
-        <w:numPr>
-          <w:ilvl w:val="0"/>
-          <w:numId w:val="1"/>
-        </w:numPr>
         <w:spacing w:line="360" w:lineRule="auto"/>
         <w:jc w:val="both"/>
         <w:rPr>
@@ -449,6 +327,16 @@
           <w:sz w:val="24"/>
           <w:szCs w:val="24"/>
         </w:rPr>
+        <w:t xml:space="preserve">- </w:t>
+      </w:r>
+      <w:r>
+        <w:rPr>
+          <w:rFonts w:ascii="Times New Roman" w:eastAsia="Times New Roman" w:hAnsi="Times New Roman" w:cs="Times New Roman"/>
+          <w:b/>
+          <w:bCs/>
+          <w:sz w:val="24"/>
+          <w:szCs w:val="24"/>
+        </w:rPr>
         <w:t>Comprovar a Qualidade (RNF4):</w:t>
       </w:r>
       <w:r>
@@ -457,33 +345,11 @@
           <w:sz w:val="24"/>
           <w:szCs w:val="24"/>
         </w:rPr>
-        <w:t xml:space="preserve"> Verificar se a lógica de cálculo de pontuação (</w:t>
-      </w:r>
-      <w:proofErr w:type="spellStart"/>
-      <w:r>
-        <w:rPr>
-          <w:rFonts w:ascii="Times New Roman" w:eastAsia="Times New Roman" w:hAnsi="Times New Roman" w:cs="Times New Roman"/>
-          <w:sz w:val="24"/>
-          <w:szCs w:val="24"/>
-        </w:rPr>
-        <w:t>Quiz.verificarResposta</w:t>
-      </w:r>
-      <w:proofErr w:type="spellEnd"/>
-      <w:r>
-        <w:rPr>
-          <w:rFonts w:ascii="Times New Roman" w:eastAsia="Times New Roman" w:hAnsi="Times New Roman" w:cs="Times New Roman"/>
-          <w:sz w:val="24"/>
-          <w:szCs w:val="24"/>
-        </w:rPr>
-        <w:t>()) está correta e possui alta cobertura de testes de unidade (≥80%).</w:t>
-      </w:r>
-    </w:p>
-    <w:p>
-      <w:pPr>
-        <w:numPr>
-          <w:ilvl w:val="0"/>
-          <w:numId w:val="1"/>
-        </w:numPr>
+        <w:t xml:space="preserve"> Verificar se a lógica de cálculo de pontuação (Quiz.verificarResposta()) está correta e possui alta cobertura de testes de unidade (≥80%).</w:t>
+      </w:r>
+    </w:p>
+    <w:p>
+      <w:pPr>
         <w:spacing w:line="360" w:lineRule="auto"/>
         <w:jc w:val="both"/>
         <w:rPr>
@@ -500,6 +366,16 @@
           <w:sz w:val="24"/>
           <w:szCs w:val="24"/>
         </w:rPr>
+        <w:t xml:space="preserve">- </w:t>
+      </w:r>
+      <w:r>
+        <w:rPr>
+          <w:rFonts w:ascii="Times New Roman" w:eastAsia="Times New Roman" w:hAnsi="Times New Roman" w:cs="Times New Roman"/>
+          <w:b/>
+          <w:bCs/>
+          <w:sz w:val="24"/>
+          <w:szCs w:val="24"/>
+        </w:rPr>
         <w:t>Garantir a Modularidade (RNF2):</w:t>
       </w:r>
       <w:r>
@@ -528,31 +404,11 @@
         <w:jc w:val="both"/>
         <w:rPr>
           <w:rFonts w:ascii="Times New Roman" w:eastAsia="Times New Roman" w:hAnsi="Times New Roman" w:cs="Times New Roman"/>
-          <w:sz w:val="24"/>
-          <w:szCs w:val="24"/>
-        </w:rPr>
-      </w:pPr>
-    </w:p>
-    <w:p>
-      <w:pPr>
-        <w:spacing w:line="360" w:lineRule="auto"/>
-        <w:jc w:val="both"/>
-        <w:rPr>
-          <w:rFonts w:ascii="Times New Roman" w:eastAsia="Times New Roman" w:hAnsi="Times New Roman" w:cs="Times New Roman"/>
-          <w:b/>
-          <w:sz w:val="24"/>
-          <w:szCs w:val="24"/>
-        </w:rPr>
-      </w:pPr>
-      <w:r>
-        <w:rPr>
-          <w:rFonts w:ascii="Times New Roman" w:eastAsia="Times New Roman" w:hAnsi="Times New Roman" w:cs="Times New Roman"/>
-          <w:b/>
-          <w:sz w:val="24"/>
-          <w:szCs w:val="24"/>
-        </w:rPr>
-        <w:t xml:space="preserve">2. </w:t>
-      </w:r>
+          <w:b/>
+          <w:sz w:val="24"/>
+          <w:szCs w:val="24"/>
+        </w:rPr>
+      </w:pPr>
       <w:r>
         <w:rPr>
           <w:rFonts w:ascii="Times New Roman" w:eastAsia="Times New Roman" w:hAnsi="Times New Roman" w:cs="Times New Roman"/>
@@ -561,48 +417,6 @@
           <w:szCs w:val="24"/>
         </w:rPr>
         <w:t>Abordagens de testes utilizados</w:t>
-      </w:r>
-    </w:p>
-    <w:p>
-      <w:pPr>
-        <w:spacing w:line="360" w:lineRule="auto"/>
-        <w:jc w:val="both"/>
-        <w:rPr>
-          <w:rFonts w:ascii="Times New Roman" w:eastAsia="Times New Roman" w:hAnsi="Times New Roman" w:cs="Times New Roman"/>
-          <w:color w:val="EE0000"/>
-          <w:sz w:val="24"/>
-          <w:szCs w:val="24"/>
-        </w:rPr>
-      </w:pPr>
-      <w:r>
-        <w:rPr>
-          <w:rFonts w:ascii="Times New Roman" w:eastAsia="Times New Roman" w:hAnsi="Times New Roman" w:cs="Times New Roman"/>
-          <w:color w:val="EE0000"/>
-          <w:sz w:val="24"/>
-          <w:szCs w:val="24"/>
-        </w:rPr>
-        <w:t>Preencher a partir dos testes que estão sendo realizados</w:t>
-      </w:r>
-    </w:p>
-    <w:p>
-      <w:pPr>
-        <w:spacing w:line="360" w:lineRule="auto"/>
-        <w:jc w:val="both"/>
-        <w:rPr>
-          <w:rFonts w:ascii="Times New Roman" w:eastAsia="Times New Roman" w:hAnsi="Times New Roman" w:cs="Times New Roman"/>
-          <w:color w:val="EE0000"/>
-          <w:sz w:val="24"/>
-          <w:szCs w:val="24"/>
-        </w:rPr>
-      </w:pPr>
-      <w:r>
-        <w:rPr>
-          <w:rFonts w:ascii="Times New Roman" w:eastAsia="Times New Roman" w:hAnsi="Times New Roman" w:cs="Times New Roman"/>
-          <w:color w:val="EE0000"/>
-          <w:sz w:val="24"/>
-          <w:szCs w:val="24"/>
-        </w:rPr>
-        <w:t>Tipo de teste e o que está sendo verificado</w:t>
       </w:r>
     </w:p>
     <w:p>
@@ -808,7 +622,6 @@
                 <w:sz w:val="24"/>
                 <w:szCs w:val="24"/>
               </w:rPr>
-              <w:lastRenderedPageBreak/>
               <w:t>Testes de Unidade</w:t>
             </w:r>
           </w:p>
@@ -847,61 +660,7 @@
                 <w:sz w:val="24"/>
                 <w:szCs w:val="24"/>
               </w:rPr>
-              <w:t>Lógica de negócio de classes isoladas (Quiz, Questao) e métodos (</w:t>
-            </w:r>
-            <w:proofErr w:type="spellStart"/>
-            <w:r>
-              <w:rPr>
-                <w:rFonts w:ascii="Times New Roman" w:eastAsia="Times New Roman" w:hAnsi="Times New Roman" w:cs="Times New Roman"/>
-                <w:sz w:val="24"/>
-                <w:szCs w:val="24"/>
-              </w:rPr>
-              <w:t>ex</w:t>
-            </w:r>
-            <w:proofErr w:type="spellEnd"/>
-            <w:r>
-              <w:rPr>
-                <w:rFonts w:ascii="Times New Roman" w:eastAsia="Times New Roman" w:hAnsi="Times New Roman" w:cs="Times New Roman"/>
-                <w:sz w:val="24"/>
-                <w:szCs w:val="24"/>
-              </w:rPr>
-              <w:t xml:space="preserve">: </w:t>
-            </w:r>
-            <w:proofErr w:type="spellStart"/>
-            <w:r>
-              <w:rPr>
-                <w:rFonts w:ascii="Times New Roman" w:eastAsia="Times New Roman" w:hAnsi="Times New Roman" w:cs="Times New Roman"/>
-                <w:sz w:val="24"/>
-                <w:szCs w:val="24"/>
-              </w:rPr>
-              <w:t>verificarResposta</w:t>
-            </w:r>
-            <w:proofErr w:type="spellEnd"/>
-            <w:r>
-              <w:rPr>
-                <w:rFonts w:ascii="Times New Roman" w:eastAsia="Times New Roman" w:hAnsi="Times New Roman" w:cs="Times New Roman"/>
-                <w:sz w:val="24"/>
-                <w:szCs w:val="24"/>
-              </w:rPr>
-              <w:t xml:space="preserve">(), </w:t>
-            </w:r>
-            <w:proofErr w:type="spellStart"/>
-            <w:r>
-              <w:rPr>
-                <w:rFonts w:ascii="Times New Roman" w:eastAsia="Times New Roman" w:hAnsi="Times New Roman" w:cs="Times New Roman"/>
-                <w:sz w:val="24"/>
-                <w:szCs w:val="24"/>
-              </w:rPr>
-              <w:t>calcularTaxaAcerto</w:t>
-            </w:r>
-            <w:proofErr w:type="spellEnd"/>
-            <w:r>
-              <w:rPr>
-                <w:rFonts w:ascii="Times New Roman" w:eastAsia="Times New Roman" w:hAnsi="Times New Roman" w:cs="Times New Roman"/>
-                <w:sz w:val="24"/>
-                <w:szCs w:val="24"/>
-              </w:rPr>
-              <w:t>()).</w:t>
+              <w:t>Lógica de negócio de classes isoladas (Quiz, Questao) e métodos (ex: verificarResposta(), calcularTaxaAcerto()).</w:t>
             </w:r>
           </w:p>
         </w:tc>
@@ -1014,6 +773,7 @@
                 <w:sz w:val="24"/>
                 <w:szCs w:val="24"/>
               </w:rPr>
+              <w:lastRenderedPageBreak/>
               <w:t>Testes Funcionais</w:t>
             </w:r>
           </w:p>
@@ -1052,25 +812,7 @@
                 <w:sz w:val="24"/>
                 <w:szCs w:val="24"/>
               </w:rPr>
-              <w:t>Ações do usuário no sistema (</w:t>
-            </w:r>
-            <w:proofErr w:type="spellStart"/>
-            <w:r>
-              <w:rPr>
-                <w:rFonts w:ascii="Times New Roman" w:eastAsia="Times New Roman" w:hAnsi="Times New Roman" w:cs="Times New Roman"/>
-                <w:sz w:val="24"/>
-                <w:szCs w:val="24"/>
-              </w:rPr>
-              <w:t>RFs</w:t>
-            </w:r>
-            <w:proofErr w:type="spellEnd"/>
-            <w:r>
-              <w:rPr>
-                <w:rFonts w:ascii="Times New Roman" w:eastAsia="Times New Roman" w:hAnsi="Times New Roman" w:cs="Times New Roman"/>
-                <w:sz w:val="24"/>
-                <w:szCs w:val="24"/>
-              </w:rPr>
-              <w:t>), como selecionar a categoria, responder e visualizar o relatório final.</w:t>
+              <w:t>Ações do usuário no sistema (RFs), como selecionar a categoria, responder e visualizar o relatório final.</w:t>
             </w:r>
           </w:p>
         </w:tc>
@@ -1203,25 +945,7 @@
                 <w:sz w:val="24"/>
                 <w:szCs w:val="24"/>
               </w:rPr>
-              <w:t>Comunicação entre classes (</w:t>
-            </w:r>
-            <w:proofErr w:type="spellStart"/>
-            <w:r>
-              <w:rPr>
-                <w:rFonts w:ascii="Times New Roman" w:eastAsia="Times New Roman" w:hAnsi="Times New Roman" w:cs="Times New Roman"/>
-                <w:sz w:val="24"/>
-                <w:szCs w:val="24"/>
-              </w:rPr>
-              <w:t>ex</w:t>
-            </w:r>
-            <w:proofErr w:type="spellEnd"/>
-            <w:r>
-              <w:rPr>
-                <w:rFonts w:ascii="Times New Roman" w:eastAsia="Times New Roman" w:hAnsi="Times New Roman" w:cs="Times New Roman"/>
-                <w:sz w:val="24"/>
-                <w:szCs w:val="24"/>
-              </w:rPr>
-              <w:t xml:space="preserve">: Quiz lendo dados via Dados) e a leitura do </w:t>
+              <w:t xml:space="preserve">Comunicação entre classes (ex: Quiz lendo dados via Dados) e a leitura do </w:t>
             </w:r>
             <w:r>
               <w:rPr>
@@ -1307,15 +1031,6 @@
           <w:sz w:val="24"/>
           <w:szCs w:val="24"/>
         </w:rPr>
-        <w:t xml:space="preserve">3. </w:t>
-      </w:r>
-      <w:r>
-        <w:rPr>
-          <w:rFonts w:ascii="Times New Roman" w:eastAsia="Times New Roman" w:hAnsi="Times New Roman" w:cs="Times New Roman"/>
-          <w:b/>
-          <w:sz w:val="24"/>
-          <w:szCs w:val="24"/>
-        </w:rPr>
         <w:t>Escopo dos testes</w:t>
       </w:r>
     </w:p>
@@ -1337,15 +1052,6 @@
           <w:sz w:val="24"/>
           <w:szCs w:val="24"/>
         </w:rPr>
-        <w:t xml:space="preserve">3.1 </w:t>
-      </w:r>
-      <w:r>
-        <w:rPr>
-          <w:rFonts w:ascii="Times New Roman" w:eastAsia="Times New Roman" w:hAnsi="Times New Roman" w:cs="Times New Roman"/>
-          <w:b/>
-          <w:sz w:val="24"/>
-          <w:szCs w:val="24"/>
-        </w:rPr>
         <w:t>Dentro do escopo</w:t>
       </w:r>
     </w:p>
@@ -1367,27 +1073,7 @@
           <w:sz w:val="24"/>
           <w:szCs w:val="24"/>
         </w:rPr>
-        <w:t xml:space="preserve">A tabela a seguir lista as funcionalidades que serão testadas ativamente, com foco na lógica de negócio e nos </w:t>
-      </w:r>
-      <w:proofErr w:type="spellStart"/>
-      <w:r>
-        <w:rPr>
-          <w:rFonts w:ascii="Times New Roman" w:eastAsia="Times New Roman" w:hAnsi="Times New Roman" w:cs="Times New Roman"/>
-          <w:bCs/>
-          <w:sz w:val="24"/>
-          <w:szCs w:val="24"/>
-        </w:rPr>
-        <w:t>RFs</w:t>
-      </w:r>
-      <w:proofErr w:type="spellEnd"/>
-      <w:r>
-        <w:rPr>
-          <w:rFonts w:ascii="Times New Roman" w:eastAsia="Times New Roman" w:hAnsi="Times New Roman" w:cs="Times New Roman"/>
-          <w:bCs/>
-          <w:sz w:val="24"/>
-          <w:szCs w:val="24"/>
-        </w:rPr>
-        <w:t xml:space="preserve"> essenciais.</w:t>
+        <w:t>A tabela a seguir lista as funcionalidades que serão testadas ativamente, com foco na lógica de negócio e nos RFs essenciais.</w:t>
       </w:r>
     </w:p>
     <w:p>
@@ -1644,6 +1330,7 @@
                 <w:sz w:val="24"/>
                 <w:szCs w:val="24"/>
               </w:rPr>
+              <w:lastRenderedPageBreak/>
               <w:t>ID</w:t>
             </w:r>
           </w:p>
@@ -1893,27 +1580,7 @@
                 <w:sz w:val="24"/>
                 <w:szCs w:val="24"/>
               </w:rPr>
-              <w:t xml:space="preserve">Validar que o sistema lê corretamente o arquivo JSON/CSV e popula a lista de </w:t>
-            </w:r>
-            <w:proofErr w:type="spellStart"/>
-            <w:r>
-              <w:rPr>
-                <w:rFonts w:ascii="Times New Roman" w:eastAsia="Times New Roman" w:hAnsi="Times New Roman" w:cs="Times New Roman"/>
-                <w:bCs/>
-                <w:sz w:val="24"/>
-                <w:szCs w:val="24"/>
-              </w:rPr>
-              <w:t>Questaos</w:t>
-            </w:r>
-            <w:proofErr w:type="spellEnd"/>
-            <w:r>
-              <w:rPr>
-                <w:rFonts w:ascii="Times New Roman" w:eastAsia="Times New Roman" w:hAnsi="Times New Roman" w:cs="Times New Roman"/>
-                <w:bCs/>
-                <w:sz w:val="24"/>
-                <w:szCs w:val="24"/>
-              </w:rPr>
-              <w:t>.</w:t>
+              <w:t>Validar que o sistema lê corretamente o arquivo JSON/CSV e popula a lista de Questaos.</w:t>
             </w:r>
           </w:p>
         </w:tc>
@@ -2083,27 +1750,7 @@
                 <w:sz w:val="24"/>
                 <w:szCs w:val="24"/>
               </w:rPr>
-              <w:t xml:space="preserve">Testar a função </w:t>
-            </w:r>
-            <w:proofErr w:type="spellStart"/>
-            <w:r>
-              <w:rPr>
-                <w:rFonts w:ascii="Times New Roman" w:eastAsia="Times New Roman" w:hAnsi="Times New Roman" w:cs="Times New Roman"/>
-                <w:bCs/>
-                <w:sz w:val="24"/>
-                <w:szCs w:val="24"/>
-              </w:rPr>
-              <w:t>Quiz.verificarResposta</w:t>
-            </w:r>
-            <w:proofErr w:type="spellEnd"/>
-            <w:r>
-              <w:rPr>
-                <w:rFonts w:ascii="Times New Roman" w:eastAsia="Times New Roman" w:hAnsi="Times New Roman" w:cs="Times New Roman"/>
-                <w:bCs/>
-                <w:sz w:val="24"/>
-                <w:szCs w:val="24"/>
-              </w:rPr>
-              <w:t>() com uma entrada correta.</w:t>
+              <w:t>Testar a função Quiz.verificarResposta() com uma entrada correta.</w:t>
             </w:r>
           </w:p>
         </w:tc>
@@ -2273,27 +1920,7 @@
                 <w:sz w:val="24"/>
                 <w:szCs w:val="24"/>
               </w:rPr>
-              <w:t xml:space="preserve">Testar a função </w:t>
-            </w:r>
-            <w:proofErr w:type="spellStart"/>
-            <w:r>
-              <w:rPr>
-                <w:rFonts w:ascii="Times New Roman" w:eastAsia="Times New Roman" w:hAnsi="Times New Roman" w:cs="Times New Roman"/>
-                <w:bCs/>
-                <w:sz w:val="24"/>
-                <w:szCs w:val="24"/>
-              </w:rPr>
-              <w:t>Quiz.verificarResposta</w:t>
-            </w:r>
-            <w:proofErr w:type="spellEnd"/>
-            <w:r>
-              <w:rPr>
-                <w:rFonts w:ascii="Times New Roman" w:eastAsia="Times New Roman" w:hAnsi="Times New Roman" w:cs="Times New Roman"/>
-                <w:bCs/>
-                <w:sz w:val="24"/>
-                <w:szCs w:val="24"/>
-              </w:rPr>
-              <w:t>() com uma entrada incorreta.</w:t>
+              <w:t>Testar a função Quiz.verificarResposta() com uma entrada incorreta.</w:t>
             </w:r>
           </w:p>
         </w:tc>
@@ -2334,27 +1961,7 @@
                 <w:sz w:val="24"/>
                 <w:szCs w:val="24"/>
               </w:rPr>
-              <w:t>Teste de Unidade (</w:t>
-            </w:r>
-            <w:proofErr w:type="spellStart"/>
-            <w:r>
-              <w:rPr>
-                <w:rFonts w:ascii="Times New Roman" w:eastAsia="Times New Roman" w:hAnsi="Times New Roman" w:cs="Times New Roman"/>
-                <w:bCs/>
-                <w:sz w:val="24"/>
-                <w:szCs w:val="24"/>
-              </w:rPr>
-              <w:t>JUnit</w:t>
-            </w:r>
-            <w:proofErr w:type="spellEnd"/>
-            <w:r>
-              <w:rPr>
-                <w:rFonts w:ascii="Times New Roman" w:eastAsia="Times New Roman" w:hAnsi="Times New Roman" w:cs="Times New Roman"/>
-                <w:bCs/>
-                <w:sz w:val="24"/>
-                <w:szCs w:val="24"/>
-              </w:rPr>
-              <w:t>)</w:t>
+              <w:t>Teste de Unidade (JUnit)</w:t>
             </w:r>
           </w:p>
         </w:tc>
@@ -2483,27 +2090,7 @@
                 <w:sz w:val="24"/>
                 <w:szCs w:val="24"/>
               </w:rPr>
-              <w:t xml:space="preserve">Validar que </w:t>
-            </w:r>
-            <w:proofErr w:type="spellStart"/>
-            <w:r>
-              <w:rPr>
-                <w:rFonts w:ascii="Times New Roman" w:eastAsia="Times New Roman" w:hAnsi="Times New Roman" w:cs="Times New Roman"/>
-                <w:bCs/>
-                <w:sz w:val="24"/>
-                <w:szCs w:val="24"/>
-              </w:rPr>
-              <w:t>Quiz.calcularTaxaAcerto</w:t>
-            </w:r>
-            <w:proofErr w:type="spellEnd"/>
-            <w:r>
-              <w:rPr>
-                <w:rFonts w:ascii="Times New Roman" w:eastAsia="Times New Roman" w:hAnsi="Times New Roman" w:cs="Times New Roman"/>
-                <w:bCs/>
-                <w:sz w:val="24"/>
-                <w:szCs w:val="24"/>
-              </w:rPr>
-              <w:t>() retorna 0% após um ciclo de 10 erros.</w:t>
+              <w:t>Validar que Quiz.calcularTaxaAcerto() retorna 0% após um ciclo de 10 erros.</w:t>
             </w:r>
           </w:p>
         </w:tc>
@@ -2544,27 +2131,7 @@
                 <w:sz w:val="24"/>
                 <w:szCs w:val="24"/>
               </w:rPr>
-              <w:t>Teste de Unidade (</w:t>
-            </w:r>
-            <w:proofErr w:type="spellStart"/>
-            <w:r>
-              <w:rPr>
-                <w:rFonts w:ascii="Times New Roman" w:eastAsia="Times New Roman" w:hAnsi="Times New Roman" w:cs="Times New Roman"/>
-                <w:bCs/>
-                <w:sz w:val="24"/>
-                <w:szCs w:val="24"/>
-              </w:rPr>
-              <w:t>JUnit</w:t>
-            </w:r>
-            <w:proofErr w:type="spellEnd"/>
-            <w:r>
-              <w:rPr>
-                <w:rFonts w:ascii="Times New Roman" w:eastAsia="Times New Roman" w:hAnsi="Times New Roman" w:cs="Times New Roman"/>
-                <w:bCs/>
-                <w:sz w:val="24"/>
-                <w:szCs w:val="24"/>
-              </w:rPr>
-              <w:t>)</w:t>
+              <w:t>Teste de Unidade (JUnit)</w:t>
             </w:r>
           </w:p>
         </w:tc>
@@ -2863,27 +2430,7 @@
                 <w:sz w:val="24"/>
                 <w:szCs w:val="24"/>
               </w:rPr>
-              <w:t>Medir a cobertura de código na classe Quiz (</w:t>
-            </w:r>
-            <w:proofErr w:type="spellStart"/>
-            <w:r>
-              <w:rPr>
-                <w:rFonts w:ascii="Times New Roman" w:eastAsia="Times New Roman" w:hAnsi="Times New Roman" w:cs="Times New Roman"/>
-                <w:bCs/>
-                <w:sz w:val="24"/>
-                <w:szCs w:val="24"/>
-              </w:rPr>
-              <w:t>Jacoco</w:t>
-            </w:r>
-            <w:proofErr w:type="spellEnd"/>
-            <w:r>
-              <w:rPr>
-                <w:rFonts w:ascii="Times New Roman" w:eastAsia="Times New Roman" w:hAnsi="Times New Roman" w:cs="Times New Roman"/>
-                <w:bCs/>
-                <w:sz w:val="24"/>
-                <w:szCs w:val="24"/>
-              </w:rPr>
-              <w:t>/Cobertura).</w:t>
+              <w:t>Medir a cobertura de código na classe Quiz (Jacoco/Cobertura).</w:t>
             </w:r>
           </w:p>
         </w:tc>
@@ -3013,6 +2560,66 @@
           <w:szCs w:val="24"/>
         </w:rPr>
       </w:pPr>
+    </w:p>
+    <w:p>
+      <w:pPr>
+        <w:spacing w:line="360" w:lineRule="auto"/>
+        <w:jc w:val="both"/>
+        <w:rPr>
+          <w:rFonts w:ascii="Times New Roman" w:eastAsia="Times New Roman" w:hAnsi="Times New Roman" w:cs="Times New Roman"/>
+          <w:b/>
+          <w:sz w:val="24"/>
+          <w:szCs w:val="24"/>
+        </w:rPr>
+      </w:pPr>
+    </w:p>
+    <w:p>
+      <w:pPr>
+        <w:spacing w:line="360" w:lineRule="auto"/>
+        <w:jc w:val="both"/>
+        <w:rPr>
+          <w:rFonts w:ascii="Times New Roman" w:eastAsia="Times New Roman" w:hAnsi="Times New Roman" w:cs="Times New Roman"/>
+          <w:b/>
+          <w:sz w:val="24"/>
+          <w:szCs w:val="24"/>
+        </w:rPr>
+      </w:pPr>
+    </w:p>
+    <w:p>
+      <w:pPr>
+        <w:spacing w:line="360" w:lineRule="auto"/>
+        <w:jc w:val="both"/>
+        <w:rPr>
+          <w:rFonts w:ascii="Times New Roman" w:eastAsia="Times New Roman" w:hAnsi="Times New Roman" w:cs="Times New Roman"/>
+          <w:b/>
+          <w:sz w:val="24"/>
+          <w:szCs w:val="24"/>
+        </w:rPr>
+      </w:pPr>
+    </w:p>
+    <w:p>
+      <w:pPr>
+        <w:spacing w:line="360" w:lineRule="auto"/>
+        <w:jc w:val="both"/>
+        <w:rPr>
+          <w:rFonts w:ascii="Times New Roman" w:eastAsia="Times New Roman" w:hAnsi="Times New Roman" w:cs="Times New Roman"/>
+          <w:b/>
+          <w:sz w:val="24"/>
+          <w:szCs w:val="24"/>
+        </w:rPr>
+      </w:pPr>
+    </w:p>
+    <w:p>
+      <w:pPr>
+        <w:spacing w:line="360" w:lineRule="auto"/>
+        <w:jc w:val="both"/>
+        <w:rPr>
+          <w:rFonts w:ascii="Times New Roman" w:eastAsia="Times New Roman" w:hAnsi="Times New Roman" w:cs="Times New Roman"/>
+          <w:b/>
+          <w:sz w:val="24"/>
+          <w:szCs w:val="24"/>
+        </w:rPr>
+      </w:pPr>
       <w:r>
         <w:rPr>
           <w:rFonts w:ascii="Times New Roman" w:eastAsia="Times New Roman" w:hAnsi="Times New Roman" w:cs="Times New Roman"/>
@@ -3021,15 +2628,6 @@
           <w:szCs w:val="24"/>
         </w:rPr>
         <w:lastRenderedPageBreak/>
-        <w:t xml:space="preserve">3.2 </w:t>
-      </w:r>
-      <w:r>
-        <w:rPr>
-          <w:rFonts w:ascii="Times New Roman" w:eastAsia="Times New Roman" w:hAnsi="Times New Roman" w:cs="Times New Roman"/>
-          <w:b/>
-          <w:sz w:val="24"/>
-          <w:szCs w:val="24"/>
-        </w:rPr>
         <w:t>Fora do Escopo</w:t>
       </w:r>
     </w:p>
@@ -3053,30 +2651,6 @@
         </w:rPr>
         <w:t>As seguintes funcionalidades e aspectos não serão testados nesta fase inicial:</w:t>
       </w:r>
-    </w:p>
-    <w:p>
-      <w:pPr>
-        <w:spacing w:line="360" w:lineRule="auto"/>
-        <w:jc w:val="both"/>
-        <w:rPr>
-          <w:rFonts w:ascii="Times New Roman" w:eastAsia="Times New Roman" w:hAnsi="Times New Roman" w:cs="Times New Roman"/>
-          <w:bCs/>
-          <w:sz w:val="24"/>
-          <w:szCs w:val="24"/>
-        </w:rPr>
-      </w:pPr>
-    </w:p>
-    <w:p>
-      <w:pPr>
-        <w:spacing w:line="360" w:lineRule="auto"/>
-        <w:jc w:val="both"/>
-        <w:rPr>
-          <w:rFonts w:ascii="Times New Roman" w:eastAsia="Times New Roman" w:hAnsi="Times New Roman" w:cs="Times New Roman"/>
-          <w:b/>
-          <w:sz w:val="24"/>
-          <w:szCs w:val="24"/>
-        </w:rPr>
-      </w:pPr>
     </w:p>
     <w:tbl>
       <w:tblPr>
@@ -3681,42 +3255,21 @@
           <w:szCs w:val="24"/>
         </w:rPr>
       </w:pPr>
+      <w:r>
+        <w:rPr>
+          <w:rFonts w:ascii="Times New Roman" w:eastAsia="Times New Roman" w:hAnsi="Times New Roman" w:cs="Times New Roman"/>
+          <w:b/>
+          <w:sz w:val="24"/>
+          <w:szCs w:val="24"/>
+        </w:rPr>
+        <w:t>Planejamento e Realização dos Testes</w:t>
+      </w:r>
     </w:p>
     <w:p>
       <w:pPr>
         <w:spacing w:line="360" w:lineRule="auto"/>
         <w:jc w:val="both"/>
         <w:rPr>
-          <w:rFonts w:ascii="Times New Roman" w:eastAsia="Times New Roman" w:hAnsi="Times New Roman" w:cs="Times New Roman"/>
-          <w:b/>
-          <w:sz w:val="24"/>
-          <w:szCs w:val="24"/>
-        </w:rPr>
-      </w:pPr>
-      <w:r>
-        <w:rPr>
-          <w:rFonts w:ascii="Times New Roman" w:eastAsia="Times New Roman" w:hAnsi="Times New Roman" w:cs="Times New Roman"/>
-          <w:b/>
-          <w:sz w:val="24"/>
-          <w:szCs w:val="24"/>
-        </w:rPr>
-        <w:t xml:space="preserve">4. </w:t>
-      </w:r>
-      <w:r>
-        <w:rPr>
-          <w:rFonts w:ascii="Times New Roman" w:eastAsia="Times New Roman" w:hAnsi="Times New Roman" w:cs="Times New Roman"/>
-          <w:b/>
-          <w:sz w:val="24"/>
-          <w:szCs w:val="24"/>
-        </w:rPr>
-        <w:t>Planejamento e Realização dos Testes</w:t>
-      </w:r>
-    </w:p>
-    <w:p>
-      <w:pPr>
-        <w:spacing w:line="360" w:lineRule="auto"/>
-        <w:jc w:val="both"/>
-        <w:rPr>
           <w:rFonts w:ascii="Times New Roman" w:hAnsi="Times New Roman" w:cs="Times New Roman"/>
           <w:sz w:val="24"/>
           <w:szCs w:val="24"/>
@@ -3725,7 +3278,6 @@
       <w:r>
         <w:rPr>
           <w:rFonts w:ascii="Times New Roman" w:eastAsia="Times New Roman" w:hAnsi="Times New Roman" w:cs="Times New Roman"/>
-          <w:color w:val="C00000"/>
           <w:sz w:val="24"/>
           <w:szCs w:val="24"/>
         </w:rPr>
@@ -3773,10 +3325,6 @@
     </w:p>
     <w:p>
       <w:pPr>
-        <w:numPr>
-          <w:ilvl w:val="0"/>
-          <w:numId w:val="3"/>
-        </w:numPr>
         <w:spacing w:line="360" w:lineRule="auto"/>
         <w:jc w:val="both"/>
         <w:rPr>
@@ -3793,6 +3341,16 @@
           <w:sz w:val="24"/>
           <w:szCs w:val="24"/>
         </w:rPr>
+        <w:t xml:space="preserve">- </w:t>
+      </w:r>
+      <w:r>
+        <w:rPr>
+          <w:rFonts w:ascii="Times New Roman" w:hAnsi="Times New Roman" w:cs="Times New Roman"/>
+          <w:b/>
+          <w:bCs/>
+          <w:sz w:val="24"/>
+          <w:szCs w:val="24"/>
+        </w:rPr>
         <w:t>Ferramenta de Teste:</w:t>
       </w:r>
       <w:r>
@@ -3803,7 +3361,6 @@
         </w:rPr>
         <w:t xml:space="preserve"> </w:t>
       </w:r>
-      <w:proofErr w:type="spellStart"/>
       <w:r>
         <w:rPr>
           <w:rFonts w:ascii="Times New Roman" w:hAnsi="Times New Roman" w:cs="Times New Roman"/>
@@ -3812,18 +3369,7 @@
           <w:sz w:val="24"/>
           <w:szCs w:val="24"/>
         </w:rPr>
-        <w:t>JUnit</w:t>
-      </w:r>
-      <w:proofErr w:type="spellEnd"/>
-      <w:r>
-        <w:rPr>
-          <w:rFonts w:ascii="Times New Roman" w:hAnsi="Times New Roman" w:cs="Times New Roman"/>
-          <w:b/>
-          <w:bCs/>
-          <w:sz w:val="24"/>
-          <w:szCs w:val="24"/>
-        </w:rPr>
-        <w:t xml:space="preserve"> 5</w:t>
+        <w:t>JUnit 5</w:t>
       </w:r>
       <w:r>
         <w:rPr>
@@ -3854,10 +3400,6 @@
     </w:p>
     <w:p>
       <w:pPr>
-        <w:numPr>
-          <w:ilvl w:val="0"/>
-          <w:numId w:val="3"/>
-        </w:numPr>
         <w:spacing w:line="360" w:lineRule="auto"/>
         <w:jc w:val="both"/>
         <w:rPr>
@@ -3874,6 +3416,16 @@
           <w:sz w:val="24"/>
           <w:szCs w:val="24"/>
         </w:rPr>
+        <w:t xml:space="preserve">- </w:t>
+      </w:r>
+      <w:r>
+        <w:rPr>
+          <w:rFonts w:ascii="Times New Roman" w:hAnsi="Times New Roman" w:cs="Times New Roman"/>
+          <w:b/>
+          <w:bCs/>
+          <w:sz w:val="24"/>
+          <w:szCs w:val="24"/>
+        </w:rPr>
         <w:t>Gerenciamento:</w:t>
       </w:r>
       <w:r>
@@ -3884,7 +3436,6 @@
         </w:rPr>
         <w:t xml:space="preserve"> Os testes serão executados antes de cada </w:t>
       </w:r>
-      <w:proofErr w:type="spellStart"/>
       <w:r>
         <w:rPr>
           <w:rFonts w:ascii="Times New Roman" w:hAnsi="Times New Roman" w:cs="Times New Roman"/>
@@ -3895,34 +3446,14 @@
         </w:rPr>
         <w:t>commit</w:t>
       </w:r>
-      <w:proofErr w:type="spellEnd"/>
       <w:r>
         <w:rPr>
           <w:rFonts w:ascii="Times New Roman" w:hAnsi="Times New Roman" w:cs="Times New Roman"/>
           <w:sz w:val="24"/>
           <w:szCs w:val="24"/>
         </w:rPr>
-        <w:t xml:space="preserve"> do tipo feat ou </w:t>
-      </w:r>
-      <w:proofErr w:type="spellStart"/>
-      <w:r>
-        <w:rPr>
-          <w:rFonts w:ascii="Times New Roman" w:hAnsi="Times New Roman" w:cs="Times New Roman"/>
-          <w:sz w:val="24"/>
-          <w:szCs w:val="24"/>
-        </w:rPr>
-        <w:t>fix</w:t>
-      </w:r>
-      <w:proofErr w:type="spellEnd"/>
-      <w:r>
-        <w:rPr>
-          <w:rFonts w:ascii="Times New Roman" w:hAnsi="Times New Roman" w:cs="Times New Roman"/>
-          <w:sz w:val="24"/>
-          <w:szCs w:val="24"/>
-        </w:rPr>
-        <w:t xml:space="preserve">, garantindo que o requisito de </w:t>
-      </w:r>
-      <w:proofErr w:type="spellStart"/>
+        <w:t xml:space="preserve"> do tipo feat ou fix, garantindo que o requisito de </w:t>
+      </w:r>
       <w:r>
         <w:rPr>
           <w:rFonts w:ascii="Times New Roman" w:hAnsi="Times New Roman" w:cs="Times New Roman"/>
@@ -3931,22 +3462,11 @@
           <w:sz w:val="24"/>
           <w:szCs w:val="24"/>
         </w:rPr>
-        <w:t>commits</w:t>
-      </w:r>
-      <w:proofErr w:type="spellEnd"/>
+        <w:t>commits semânticos</w:t>
+      </w:r>
       <w:r>
         <w:rPr>
           <w:rFonts w:ascii="Times New Roman" w:hAnsi="Times New Roman" w:cs="Times New Roman"/>
-          <w:i/>
-          <w:iCs/>
-          <w:sz w:val="24"/>
-          <w:szCs w:val="24"/>
-        </w:rPr>
-        <w:t xml:space="preserve"> semânticos</w:t>
-      </w:r>
-      <w:r>
-        <w:rPr>
-          <w:rFonts w:ascii="Times New Roman" w:hAnsi="Times New Roman" w:cs="Times New Roman"/>
           <w:sz w:val="24"/>
           <w:szCs w:val="24"/>
         </w:rPr>
@@ -3975,15 +3495,6 @@
           <w:szCs w:val="24"/>
         </w:rPr>
       </w:pPr>
-      <w:r>
-        <w:rPr>
-          <w:rFonts w:ascii="Times New Roman" w:eastAsia="Times New Roman" w:hAnsi="Times New Roman" w:cs="Times New Roman"/>
-          <w:b/>
-          <w:sz w:val="24"/>
-          <w:szCs w:val="24"/>
-        </w:rPr>
-        <w:t xml:space="preserve">5. </w:t>
-      </w:r>
       <w:r>
         <w:rPr>
           <w:rFonts w:ascii="Times New Roman" w:eastAsia="Times New Roman" w:hAnsi="Times New Roman" w:cs="Times New Roman"/>
@@ -4032,29 +3543,8 @@
           <w:sz w:val="24"/>
           <w:szCs w:val="24"/>
         </w:rPr>
-        <w:t>. O foco em Testes de Unidade (</w:t>
-      </w:r>
-      <w:proofErr w:type="spellStart"/>
-      <w:r>
-        <w:rPr>
-          <w:rFonts w:ascii="Times New Roman" w:eastAsia="Times New Roman" w:hAnsi="Times New Roman" w:cs="Times New Roman"/>
-          <w:bCs/>
-          <w:sz w:val="24"/>
-          <w:szCs w:val="24"/>
-        </w:rPr>
-        <w:t>JUnit</w:t>
-      </w:r>
-      <w:proofErr w:type="spellEnd"/>
-      <w:r>
-        <w:rPr>
-          <w:rFonts w:ascii="Times New Roman" w:eastAsia="Times New Roman" w:hAnsi="Times New Roman" w:cs="Times New Roman"/>
-          <w:bCs/>
-          <w:sz w:val="24"/>
-          <w:szCs w:val="24"/>
-        </w:rPr>
-        <w:t xml:space="preserve">) e a alta cobertura de código garantem a robustez da lógica central, cumprindo o RNF4 e permitindo uma integração contínua e segura com o uso dos </w:t>
-      </w:r>
-      <w:proofErr w:type="spellStart"/>
+        <w:t xml:space="preserve">. O foco em Testes de Unidade (JUnit) e a alta cobertura de código garantem a robustez da lógica central, cumprindo o RNF4 e permitindo uma integração contínua e segura com o uso dos </w:t>
+      </w:r>
       <w:r>
         <w:rPr>
           <w:rFonts w:ascii="Times New Roman" w:eastAsia="Times New Roman" w:hAnsi="Times New Roman" w:cs="Times New Roman"/>
@@ -4064,19 +3554,7 @@
           <w:sz w:val="24"/>
           <w:szCs w:val="24"/>
         </w:rPr>
-        <w:t>Commits</w:t>
-      </w:r>
-      <w:proofErr w:type="spellEnd"/>
-      <w:r>
-        <w:rPr>
-          <w:rFonts w:ascii="Times New Roman" w:eastAsia="Times New Roman" w:hAnsi="Times New Roman" w:cs="Times New Roman"/>
-          <w:bCs/>
-          <w:i/>
-          <w:iCs/>
-          <w:sz w:val="24"/>
-          <w:szCs w:val="24"/>
-        </w:rPr>
-        <w:t xml:space="preserve"> Semânticos</w:t>
+        <w:t>Commits Semânticos</w:t>
       </w:r>
       <w:r>
         <w:rPr>
@@ -4399,6 +3877,96 @@
     </w:lvl>
   </w:abstractNum>
   <w:abstractNum w:abstractNumId="2" w15:restartNumberingAfterBreak="0">
+    <w:nsid w:val="2F8362AF"/>
+    <w:multiLevelType w:val="hybridMultilevel"/>
+    <w:tmpl w:val="62F0034C"/>
+    <w:lvl w:ilvl="0" w:tplc="0416000F">
+      <w:start w:val="1"/>
+      <w:numFmt w:val="decimal"/>
+      <w:lvlText w:val="%1."/>
+      <w:lvlJc w:val="left"/>
+      <w:pPr>
+        <w:ind w:left="720" w:hanging="360"/>
+      </w:pPr>
+      <w:rPr>
+        <w:rFonts w:hint="default"/>
+        <w:b w:val="0"/>
+      </w:rPr>
+    </w:lvl>
+    <w:lvl w:ilvl="1" w:tplc="04160019" w:tentative="1">
+      <w:start w:val="1"/>
+      <w:numFmt w:val="lowerLetter"/>
+      <w:lvlText w:val="%2."/>
+      <w:lvlJc w:val="left"/>
+      <w:pPr>
+        <w:ind w:left="1440" w:hanging="360"/>
+      </w:pPr>
+    </w:lvl>
+    <w:lvl w:ilvl="2" w:tplc="0416001B" w:tentative="1">
+      <w:start w:val="1"/>
+      <w:numFmt w:val="lowerRoman"/>
+      <w:lvlText w:val="%3."/>
+      <w:lvlJc w:val="right"/>
+      <w:pPr>
+        <w:ind w:left="2160" w:hanging="180"/>
+      </w:pPr>
+    </w:lvl>
+    <w:lvl w:ilvl="3" w:tplc="0416000F" w:tentative="1">
+      <w:start w:val="1"/>
+      <w:numFmt w:val="decimal"/>
+      <w:lvlText w:val="%4."/>
+      <w:lvlJc w:val="left"/>
+      <w:pPr>
+        <w:ind w:left="2880" w:hanging="360"/>
+      </w:pPr>
+    </w:lvl>
+    <w:lvl w:ilvl="4" w:tplc="04160019" w:tentative="1">
+      <w:start w:val="1"/>
+      <w:numFmt w:val="lowerLetter"/>
+      <w:lvlText w:val="%5."/>
+      <w:lvlJc w:val="left"/>
+      <w:pPr>
+        <w:ind w:left="3600" w:hanging="360"/>
+      </w:pPr>
+    </w:lvl>
+    <w:lvl w:ilvl="5" w:tplc="0416001B" w:tentative="1">
+      <w:start w:val="1"/>
+      <w:numFmt w:val="lowerRoman"/>
+      <w:lvlText w:val="%6."/>
+      <w:lvlJc w:val="right"/>
+      <w:pPr>
+        <w:ind w:left="4320" w:hanging="180"/>
+      </w:pPr>
+    </w:lvl>
+    <w:lvl w:ilvl="6" w:tplc="0416000F" w:tentative="1">
+      <w:start w:val="1"/>
+      <w:numFmt w:val="decimal"/>
+      <w:lvlText w:val="%7."/>
+      <w:lvlJc w:val="left"/>
+      <w:pPr>
+        <w:ind w:left="5040" w:hanging="360"/>
+      </w:pPr>
+    </w:lvl>
+    <w:lvl w:ilvl="7" w:tplc="04160019" w:tentative="1">
+      <w:start w:val="1"/>
+      <w:numFmt w:val="lowerLetter"/>
+      <w:lvlText w:val="%8."/>
+      <w:lvlJc w:val="left"/>
+      <w:pPr>
+        <w:ind w:left="5760" w:hanging="360"/>
+      </w:pPr>
+    </w:lvl>
+    <w:lvl w:ilvl="8" w:tplc="0416001B" w:tentative="1">
+      <w:start w:val="1"/>
+      <w:numFmt w:val="lowerRoman"/>
+      <w:lvlText w:val="%9."/>
+      <w:lvlJc w:val="right"/>
+      <w:pPr>
+        <w:ind w:left="6480" w:hanging="180"/>
+      </w:pPr>
+    </w:lvl>
+  </w:abstractNum>
+  <w:abstractNum w:abstractNumId="3" w15:restartNumberingAfterBreak="0">
     <w:nsid w:val="743D1524"/>
     <w:multiLevelType w:val="hybridMultilevel"/>
     <w:tmpl w:val="CF1292A4"/>
@@ -4491,10 +4059,13 @@
     <w:abstractNumId w:val="1"/>
   </w:num>
   <w:num w:numId="2" w16cid:durableId="1812746044">
-    <w:abstractNumId w:val="2"/>
+    <w:abstractNumId w:val="3"/>
   </w:num>
   <w:num w:numId="3" w16cid:durableId="950622615">
     <w:abstractNumId w:val="0"/>
+  </w:num>
+  <w:num w:numId="4" w16cid:durableId="1283540560">
+    <w:abstractNumId w:val="2"/>
   </w:num>
 </w:numbering>
 </file>
@@ -5014,6 +4585,7 @@
   <w:style w:type="character" w:default="1" w:styleId="Fontepargpadro">
     <w:name w:val="Default Paragraph Font"/>
     <w:uiPriority w:val="1"/>
+    <w:semiHidden/>
     <w:unhideWhenUsed/>
   </w:style>
   <w:style w:type="table" w:default="1" w:styleId="Tabelanormal">

</xml_diff>